<commit_message>
last update to assignment 1
</commit_message>
<xml_diff>
--- a/PerformanceAnalysis.docx
+++ b/PerformanceAnalysis.docx
@@ -18,16 +18,7 @@
           <w:sz w:val="28"/>
           <w:szCs w:val="28"/>
         </w:rPr>
-        <w:t>Average Response Time and Throughput</w:t>
-      </w:r>
-      <w:r>
-        <w:rPr>
-          <w:b/>
-          <w:bCs/>
-          <w:sz w:val="28"/>
-          <w:szCs w:val="28"/>
-        </w:rPr>
-        <w:t xml:space="preserve"> </w:t>
+        <w:t xml:space="preserve">Average Response Time and Throughput </w:t>
       </w:r>
     </w:p>
     <w:p>
@@ -56,6 +47,9 @@
         <w:jc w:val="center"/>
       </w:pPr>
       <w:r>
+        <w:rPr>
+          <w:noProof/>
+        </w:rPr>
         <w:drawing>
           <wp:inline distT="0" distB="0" distL="0" distR="0" wp14:anchorId="75E3BE29" wp14:editId="12B9A2A4">
             <wp:extent cx="5153025" cy="906033"/>
@@ -103,6 +97,9 @@
         <w:jc w:val="center"/>
       </w:pPr>
       <w:r>
+        <w:rPr>
+          <w:noProof/>
+        </w:rPr>
         <w:drawing>
           <wp:inline distT="0" distB="0" distL="0" distR="0" wp14:anchorId="6B30C0F7" wp14:editId="788655EE">
             <wp:extent cx="5899210" cy="3786187"/>
@@ -154,6 +151,9 @@
         <w:jc w:val="center"/>
       </w:pPr>
       <w:r>
+        <w:rPr>
+          <w:noProof/>
+        </w:rPr>
         <w:lastRenderedPageBreak/>
         <w:drawing>
           <wp:inline distT="0" distB="0" distL="0" distR="0" wp14:anchorId="5A96E4F4" wp14:editId="6951B256">
@@ -269,6 +269,9 @@
         <w:jc w:val="center"/>
       </w:pPr>
       <w:r>
+        <w:rPr>
+          <w:noProof/>
+        </w:rPr>
         <w:drawing>
           <wp:inline distT="0" distB="0" distL="0" distR="0" wp14:anchorId="5362DAC7" wp14:editId="5A93262A">
             <wp:extent cx="3209925" cy="1735402"/>
@@ -309,6 +312,9 @@
         <w:t xml:space="preserve">  </w:t>
       </w:r>
       <w:r>
+        <w:rPr>
+          <w:noProof/>
+        </w:rPr>
         <w:drawing>
           <wp:inline distT="0" distB="0" distL="0" distR="0" wp14:anchorId="30AB36B9" wp14:editId="277DFFE4">
             <wp:extent cx="3209925" cy="1713741"/>
@@ -354,6 +360,12 @@
     <w:p>
       <w:r>
         <w:t xml:space="preserve">These were probably caused due to File I/O being turned on and the nested loop operations. Latency numbers without File I/O are future work. </w:t>
+      </w:r>
+    </w:p>
+    <w:p/>
+    <w:p>
+      <w:r>
+        <w:t>Additional charts can be found in the excel file in the folder.</w:t>
       </w:r>
     </w:p>
     <w:sectPr>
@@ -501,6 +513,7 @@
                             <w:dataBinding w:prefixMappings="xmlns:ns0='http://purl.org/dc/elements/1.1/' xmlns:ns1='http://schemas.openxmlformats.org/package/2006/metadata/core-properties' " w:xpath="/ns1:coreProperties[1]/ns0:title[1]" w:storeItemID="{6C3C8BC8-F283-45AE-878A-BAB7291924A1}"/>
                             <w:text/>
                           </w:sdtPr>
+                          <w:sdtEndPr/>
                           <w:sdtContent>
                             <w:p>
                               <w:pPr>
@@ -515,21 +528,7 @@
                                   <w:caps/>
                                   <w:color w:val="FFFFFF" w:themeColor="background1"/>
                                 </w:rPr>
-                                <w:t>Distributed systems</w:t>
-                              </w:r>
-                              <w:r>
-                                <w:rPr>
-                                  <w:caps/>
-                                  <w:color w:val="FFFFFF" w:themeColor="background1"/>
-                                </w:rPr>
-                                <w:t xml:space="preserve">                                                                                                                      Chinmay shalawadi</w:t>
-                              </w:r>
-                              <w:r>
-                                <w:rPr>
-                                  <w:caps/>
-                                  <w:color w:val="FFFFFF" w:themeColor="background1"/>
-                                </w:rPr>
-                                <w:t xml:space="preserve"> </w:t>
+                                <w:t>Distributed systems                                                                                                                      Chinmay shalawadi</w:t>
                               </w:r>
                             </w:p>
                           </w:sdtContent>
@@ -571,6 +570,7 @@
                       <w:dataBinding w:prefixMappings="xmlns:ns0='http://purl.org/dc/elements/1.1/' xmlns:ns1='http://schemas.openxmlformats.org/package/2006/metadata/core-properties' " w:xpath="/ns1:coreProperties[1]/ns0:title[1]" w:storeItemID="{6C3C8BC8-F283-45AE-878A-BAB7291924A1}"/>
                       <w:text/>
                     </w:sdtPr>
+                    <w:sdtEndPr/>
                     <w:sdtContent>
                       <w:p>
                         <w:pPr>
@@ -585,21 +585,7 @@
                             <w:caps/>
                             <w:color w:val="FFFFFF" w:themeColor="background1"/>
                           </w:rPr>
-                          <w:t>Distributed systems</w:t>
-                        </w:r>
-                        <w:r>
-                          <w:rPr>
-                            <w:caps/>
-                            <w:color w:val="FFFFFF" w:themeColor="background1"/>
-                          </w:rPr>
-                          <w:t xml:space="preserve">                                                                                                                      Chinmay shalawadi</w:t>
-                        </w:r>
-                        <w:r>
-                          <w:rPr>
-                            <w:caps/>
-                            <w:color w:val="FFFFFF" w:themeColor="background1"/>
-                          </w:rPr>
-                          <w:t xml:space="preserve"> </w:t>
+                          <w:t>Distributed systems                                                                                                                      Chinmay shalawadi</w:t>
                         </w:r>
                       </w:p>
                     </w:sdtContent>

</xml_diff>